<commit_message>
Add details for ordering labels
</commit_message>
<xml_diff>
--- a/Ordering Supplies/USGS Supply List.docx
+++ b/Ordering Supplies/USGS Supply List.docx
@@ -1325,6 +1325,252 @@
                 <w:szCs w:val="21"/>
               </w:rPr>
               <w:t>Whatman® GD/X syringe filters</w:t>
+            </w:r>
+          </w:p>
+        </w:tc>
+      </w:tr>
+      <w:tr>
+        <w:trPr>
+          <w:trHeight w:val="262"/>
+        </w:trPr>
+        <w:tc>
+          <w:tcPr>
+            <w:tcW w:w="2273" w:type="dxa"/>
+            <w:tcBorders>
+              <w:top w:val="single" w:sz="8" w:space="0" w:color="000000"/>
+              <w:left w:val="single" w:sz="8" w:space="0" w:color="000000"/>
+              <w:bottom w:val="single" w:sz="8" w:space="0" w:color="000000"/>
+              <w:right w:val="single" w:sz="8" w:space="0" w:color="000000"/>
+            </w:tcBorders>
+            <w:tcMar>
+              <w:top w:w="100" w:type="dxa"/>
+              <w:left w:w="100" w:type="dxa"/>
+              <w:bottom w:w="100" w:type="dxa"/>
+              <w:right w:w="100" w:type="dxa"/>
+            </w:tcMar>
+          </w:tcPr>
+          <w:p>
+            <w:pPr>
+              <w:rPr>
+                <w:rFonts w:ascii="Arial" w:hAnsi="Arial" w:cs="Arial"/>
+                <w:color w:val="000000"/>
+                <w:sz w:val="21"/>
+                <w:szCs w:val="21"/>
+              </w:rPr>
+            </w:pPr>
+            <w:r>
+              <w:rPr>
+                <w:rFonts w:ascii="Arial" w:hAnsi="Arial" w:cs="Arial"/>
+                <w:color w:val="000000"/>
+                <w:sz w:val="21"/>
+                <w:szCs w:val="21"/>
+              </w:rPr>
+              <w:t>Amazon</w:t>
+            </w:r>
+          </w:p>
+        </w:tc>
+        <w:tc>
+          <w:tcPr>
+            <w:tcW w:w="1800" w:type="dxa"/>
+            <w:tcBorders>
+              <w:top w:val="single" w:sz="8" w:space="0" w:color="000000"/>
+              <w:left w:val="single" w:sz="8" w:space="0" w:color="000000"/>
+              <w:bottom w:val="single" w:sz="8" w:space="0" w:color="000000"/>
+              <w:right w:val="single" w:sz="8" w:space="0" w:color="000000"/>
+            </w:tcBorders>
+            <w:tcMar>
+              <w:top w:w="100" w:type="dxa"/>
+              <w:left w:w="100" w:type="dxa"/>
+              <w:bottom w:w="100" w:type="dxa"/>
+              <w:right w:w="100" w:type="dxa"/>
+            </w:tcMar>
+          </w:tcPr>
+          <w:p>
+            <w:pPr>
+              <w:rPr>
+                <w:rFonts w:ascii="Arial" w:hAnsi="Arial" w:cs="Arial"/>
+                <w:color w:val="000000"/>
+                <w:sz w:val="21"/>
+                <w:szCs w:val="21"/>
+              </w:rPr>
+            </w:pPr>
+            <w:r>
+              <w:rPr>
+                <w:rFonts w:ascii="Arial" w:hAnsi="Arial" w:cs="Arial"/>
+                <w:color w:val="000000"/>
+                <w:sz w:val="21"/>
+                <w:szCs w:val="21"/>
+              </w:rPr>
+              <w:t>Avery 8160</w:t>
+            </w:r>
+          </w:p>
+        </w:tc>
+        <w:tc>
+          <w:tcPr>
+            <w:tcW w:w="4584" w:type="dxa"/>
+            <w:tcBorders>
+              <w:top w:val="single" w:sz="8" w:space="0" w:color="000000"/>
+              <w:left w:val="single" w:sz="8" w:space="0" w:color="000000"/>
+              <w:bottom w:val="single" w:sz="8" w:space="0" w:color="000000"/>
+              <w:right w:val="single" w:sz="8" w:space="0" w:color="000000"/>
+            </w:tcBorders>
+            <w:tcMar>
+              <w:top w:w="100" w:type="dxa"/>
+              <w:left w:w="100" w:type="dxa"/>
+              <w:bottom w:w="100" w:type="dxa"/>
+              <w:right w:w="100" w:type="dxa"/>
+            </w:tcMar>
+          </w:tcPr>
+          <w:p>
+            <w:pPr>
+              <w:rPr>
+                <w:rFonts w:ascii="Arial" w:hAnsi="Arial" w:cs="Arial"/>
+                <w:color w:val="000000" w:themeColor="text1"/>
+                <w:sz w:val="21"/>
+                <w:szCs w:val="21"/>
+              </w:rPr>
+            </w:pPr>
+            <w:r>
+              <w:rPr>
+                <w:rFonts w:ascii="Arial" w:hAnsi="Arial" w:cs="Arial"/>
+                <w:color w:val="000000" w:themeColor="text1"/>
+                <w:sz w:val="21"/>
+                <w:szCs w:val="21"/>
+              </w:rPr>
+              <w:t>Avery Easy Peel Printable Address Labels with Sure Feed, 1" x 2-5/8", White, 750 Blank Mailing Labels (08160)</w:t>
+            </w:r>
+          </w:p>
+        </w:tc>
+      </w:tr>
+      <w:tr>
+        <w:trPr>
+          <w:trHeight w:val="262"/>
+        </w:trPr>
+        <w:tc>
+          <w:tcPr>
+            <w:tcW w:w="2273" w:type="dxa"/>
+            <w:tcBorders>
+              <w:top w:val="single" w:sz="8" w:space="0" w:color="000000"/>
+              <w:left w:val="single" w:sz="8" w:space="0" w:color="000000"/>
+              <w:bottom w:val="single" w:sz="8" w:space="0" w:color="000000"/>
+              <w:right w:val="single" w:sz="8" w:space="0" w:color="000000"/>
+            </w:tcBorders>
+            <w:tcMar>
+              <w:top w:w="100" w:type="dxa"/>
+              <w:left w:w="100" w:type="dxa"/>
+              <w:bottom w:w="100" w:type="dxa"/>
+              <w:right w:w="100" w:type="dxa"/>
+            </w:tcMar>
+          </w:tcPr>
+          <w:p>
+            <w:pPr>
+              <w:rPr>
+                <w:rFonts w:ascii="Arial" w:hAnsi="Arial" w:cs="Arial"/>
+                <w:color w:val="000000"/>
+                <w:sz w:val="21"/>
+                <w:szCs w:val="21"/>
+              </w:rPr>
+            </w:pPr>
+            <w:r>
+              <w:rPr>
+                <w:rFonts w:ascii="Arial" w:hAnsi="Arial" w:cs="Arial"/>
+                <w:color w:val="000000"/>
+                <w:sz w:val="21"/>
+                <w:szCs w:val="21"/>
+              </w:rPr>
+              <w:t>Amazon</w:t>
+            </w:r>
+          </w:p>
+        </w:tc>
+        <w:tc>
+          <w:tcPr>
+            <w:tcW w:w="1800" w:type="dxa"/>
+            <w:tcBorders>
+              <w:top w:val="single" w:sz="8" w:space="0" w:color="000000"/>
+              <w:left w:val="single" w:sz="8" w:space="0" w:color="000000"/>
+              <w:bottom w:val="single" w:sz="8" w:space="0" w:color="000000"/>
+              <w:right w:val="single" w:sz="8" w:space="0" w:color="000000"/>
+            </w:tcBorders>
+            <w:tcMar>
+              <w:top w:w="100" w:type="dxa"/>
+              <w:left w:w="100" w:type="dxa"/>
+              <w:bottom w:w="100" w:type="dxa"/>
+              <w:right w:w="100" w:type="dxa"/>
+            </w:tcMar>
+          </w:tcPr>
+          <w:p>
+            <w:pPr>
+              <w:rPr>
+                <w:rFonts w:ascii="Arial" w:hAnsi="Arial" w:cs="Arial"/>
+                <w:color w:val="000000"/>
+                <w:sz w:val="21"/>
+                <w:szCs w:val="21"/>
+              </w:rPr>
+            </w:pPr>
+            <w:r>
+              <w:rPr>
+                <w:rFonts w:ascii="Arial" w:hAnsi="Arial" w:cs="Arial"/>
+                <w:color w:val="000000"/>
+                <w:sz w:val="21"/>
+                <w:szCs w:val="21"/>
+              </w:rPr>
+              <w:t>Cryo-</w:t>
+            </w:r>
+            <w:proofErr w:type="spellStart"/>
+            <w:r>
+              <w:rPr>
+                <w:rFonts w:ascii="Arial" w:hAnsi="Arial" w:cs="Arial"/>
+                <w:color w:val="000000"/>
+                <w:sz w:val="21"/>
+                <w:szCs w:val="21"/>
+              </w:rPr>
+              <w:t>LazrTAG</w:t>
+            </w:r>
+            <w:proofErr w:type="spellEnd"/>
+            <w:r>
+              <w:rPr>
+                <w:rFonts w:ascii="Arial" w:hAnsi="Arial" w:cs="Arial"/>
+                <w:color w:val="000000"/>
+                <w:sz w:val="21"/>
+                <w:szCs w:val="21"/>
+              </w:rPr>
+              <w:t xml:space="preserve"> CL-12T1-WH</w:t>
+            </w:r>
+          </w:p>
+        </w:tc>
+        <w:tc>
+          <w:tcPr>
+            <w:tcW w:w="4584" w:type="dxa"/>
+            <w:tcBorders>
+              <w:top w:val="single" w:sz="8" w:space="0" w:color="000000"/>
+              <w:left w:val="single" w:sz="8" w:space="0" w:color="000000"/>
+              <w:bottom w:val="single" w:sz="8" w:space="0" w:color="000000"/>
+              <w:right w:val="single" w:sz="8" w:space="0" w:color="000000"/>
+            </w:tcBorders>
+            <w:tcMar>
+              <w:top w:w="100" w:type="dxa"/>
+              <w:left w:w="100" w:type="dxa"/>
+              <w:bottom w:w="100" w:type="dxa"/>
+              <w:right w:w="100" w:type="dxa"/>
+            </w:tcMar>
+          </w:tcPr>
+          <w:p>
+            <w:pPr>
+              <w:rPr>
+                <w:rFonts w:ascii="Arial" w:hAnsi="Arial" w:cs="Arial"/>
+                <w:color w:val="000000" w:themeColor="text1"/>
+                <w:sz w:val="21"/>
+                <w:szCs w:val="21"/>
+              </w:rPr>
+            </w:pPr>
+            <w:r>
+              <w:rPr>
+                <w:rFonts w:ascii="Arial" w:hAnsi="Arial" w:cs="Arial"/>
+                <w:color w:val="000000" w:themeColor="text1"/>
+                <w:sz w:val="21"/>
+                <w:szCs w:val="21"/>
+              </w:rPr>
+              <w:t>Small labels for 0.2 µm tubes</w:t>
             </w:r>
           </w:p>
         </w:tc>
@@ -1798,6 +2044,7 @@
   <w:style w:type="character" w:default="1" w:styleId="DefaultParagraphFont">
     <w:name w:val="Default Paragraph Font"/>
     <w:uiPriority w:val="1"/>
+    <w:semiHidden/>
     <w:unhideWhenUsed/>
   </w:style>
   <w:style w:type="table" w:default="1" w:styleId="TableNormal">

</xml_diff>

<commit_message>
Add tip details to ordering
</commit_message>
<xml_diff>
--- a/Ordering Supplies/USGS Supply List.docx
+++ b/Ordering Supplies/USGS Supply List.docx
@@ -1572,6 +1572,290 @@
               </w:rPr>
               <w:t>Small labels for 0.2 µm tubes</w:t>
             </w:r>
+          </w:p>
+        </w:tc>
+      </w:tr>
+      <w:tr>
+        <w:trPr>
+          <w:trHeight w:val="262"/>
+        </w:trPr>
+        <w:tc>
+          <w:tcPr>
+            <w:tcW w:w="2273" w:type="dxa"/>
+            <w:tcBorders>
+              <w:top w:val="single" w:sz="8" w:space="0" w:color="000000"/>
+              <w:left w:val="single" w:sz="8" w:space="0" w:color="000000"/>
+              <w:bottom w:val="single" w:sz="8" w:space="0" w:color="000000"/>
+              <w:right w:val="single" w:sz="8" w:space="0" w:color="000000"/>
+            </w:tcBorders>
+            <w:tcMar>
+              <w:top w:w="100" w:type="dxa"/>
+              <w:left w:w="100" w:type="dxa"/>
+              <w:bottom w:w="100" w:type="dxa"/>
+              <w:right w:w="100" w:type="dxa"/>
+            </w:tcMar>
+          </w:tcPr>
+          <w:p>
+            <w:pPr>
+              <w:rPr>
+                <w:rFonts w:ascii="Calibri" w:hAnsi="Calibri" w:cs="Calibri"/>
+                <w:color w:val="000000"/>
+                <w:sz w:val="22"/>
+                <w:szCs w:val="22"/>
+                <w:lang w:bidi="ar-SA"/>
+              </w:rPr>
+            </w:pPr>
+            <w:r>
+              <w:rPr>
+                <w:rFonts w:ascii="Calibri" w:hAnsi="Calibri" w:cs="Calibri"/>
+                <w:color w:val="000000"/>
+                <w:sz w:val="22"/>
+                <w:szCs w:val="22"/>
+              </w:rPr>
+              <w:t>VWR</w:t>
+            </w:r>
+          </w:p>
+        </w:tc>
+        <w:tc>
+          <w:tcPr>
+            <w:tcW w:w="1800" w:type="dxa"/>
+            <w:tcBorders>
+              <w:top w:val="single" w:sz="8" w:space="0" w:color="000000"/>
+              <w:left w:val="single" w:sz="8" w:space="0" w:color="000000"/>
+              <w:bottom w:val="single" w:sz="8" w:space="0" w:color="000000"/>
+              <w:right w:val="single" w:sz="8" w:space="0" w:color="000000"/>
+            </w:tcBorders>
+            <w:tcMar>
+              <w:top w:w="100" w:type="dxa"/>
+              <w:left w:w="100" w:type="dxa"/>
+              <w:bottom w:w="100" w:type="dxa"/>
+              <w:right w:w="100" w:type="dxa"/>
+            </w:tcMar>
+          </w:tcPr>
+          <w:p>
+            <w:pPr>
+              <w:rPr>
+                <w:rFonts w:ascii="Calibri" w:hAnsi="Calibri" w:cs="Calibri"/>
+                <w:color w:val="000000"/>
+                <w:sz w:val="22"/>
+                <w:szCs w:val="22"/>
+                <w:lang w:bidi="ar-SA"/>
+              </w:rPr>
+            </w:pPr>
+            <w:r>
+              <w:rPr>
+                <w:rFonts w:ascii="Calibri" w:hAnsi="Calibri" w:cs="Calibri"/>
+                <w:color w:val="000000"/>
+                <w:sz w:val="22"/>
+                <w:szCs w:val="22"/>
+              </w:rPr>
+              <w:t>10011-348</w:t>
+            </w:r>
+          </w:p>
+          <w:p>
+            <w:pPr>
+              <w:rPr>
+                <w:rFonts w:ascii="Calibri" w:hAnsi="Calibri" w:cs="Calibri"/>
+                <w:color w:val="000000"/>
+                <w:sz w:val="22"/>
+                <w:szCs w:val="22"/>
+                <w:lang w:bidi="ar-SA"/>
+              </w:rPr>
+            </w:pPr>
+          </w:p>
+        </w:tc>
+        <w:tc>
+          <w:tcPr>
+            <w:tcW w:w="4584" w:type="dxa"/>
+            <w:tcBorders>
+              <w:top w:val="single" w:sz="8" w:space="0" w:color="000000"/>
+              <w:left w:val="single" w:sz="8" w:space="0" w:color="000000"/>
+              <w:bottom w:val="single" w:sz="8" w:space="0" w:color="000000"/>
+              <w:right w:val="single" w:sz="8" w:space="0" w:color="000000"/>
+            </w:tcBorders>
+            <w:tcMar>
+              <w:top w:w="100" w:type="dxa"/>
+              <w:left w:w="100" w:type="dxa"/>
+              <w:bottom w:w="100" w:type="dxa"/>
+              <w:right w:w="100" w:type="dxa"/>
+            </w:tcMar>
+          </w:tcPr>
+          <w:p>
+            <w:pPr>
+              <w:rPr>
+                <w:rFonts w:ascii="Calibri" w:hAnsi="Calibri" w:cs="Calibri"/>
+                <w:color w:val="000000"/>
+                <w:sz w:val="22"/>
+                <w:szCs w:val="22"/>
+                <w:lang w:bidi="ar-SA"/>
+              </w:rPr>
+            </w:pPr>
+            <w:r>
+              <w:rPr>
+                <w:rFonts w:ascii="Calibri" w:hAnsi="Calibri" w:cs="Calibri"/>
+                <w:color w:val="000000"/>
+                <w:sz w:val="22"/>
+                <w:szCs w:val="22"/>
+              </w:rPr>
+              <w:t>1000 µl tips (pack of 1000)</w:t>
+            </w:r>
+          </w:p>
+          <w:p>
+            <w:pPr>
+              <w:rPr>
+                <w:rFonts w:ascii="Arial" w:hAnsi="Arial" w:cs="Arial"/>
+                <w:color w:val="000000" w:themeColor="text1"/>
+                <w:sz w:val="21"/>
+                <w:szCs w:val="21"/>
+              </w:rPr>
+            </w:pPr>
+          </w:p>
+        </w:tc>
+      </w:tr>
+      <w:tr>
+        <w:trPr>
+          <w:trHeight w:val="262"/>
+        </w:trPr>
+        <w:tc>
+          <w:tcPr>
+            <w:tcW w:w="2273" w:type="dxa"/>
+            <w:tcBorders>
+              <w:top w:val="single" w:sz="8" w:space="0" w:color="000000"/>
+              <w:left w:val="single" w:sz="8" w:space="0" w:color="000000"/>
+              <w:bottom w:val="single" w:sz="8" w:space="0" w:color="000000"/>
+              <w:right w:val="single" w:sz="8" w:space="0" w:color="000000"/>
+            </w:tcBorders>
+            <w:tcMar>
+              <w:top w:w="100" w:type="dxa"/>
+              <w:left w:w="100" w:type="dxa"/>
+              <w:bottom w:w="100" w:type="dxa"/>
+              <w:right w:w="100" w:type="dxa"/>
+            </w:tcMar>
+          </w:tcPr>
+          <w:p>
+            <w:pPr>
+              <w:rPr>
+                <w:rFonts w:ascii="Calibri" w:hAnsi="Calibri" w:cs="Calibri"/>
+                <w:color w:val="000000"/>
+                <w:sz w:val="22"/>
+                <w:szCs w:val="22"/>
+                <w:lang w:bidi="ar-SA"/>
+              </w:rPr>
+            </w:pPr>
+            <w:proofErr w:type="spellStart"/>
+            <w:r>
+              <w:rPr>
+                <w:rFonts w:ascii="Calibri" w:hAnsi="Calibri" w:cs="Calibri"/>
+                <w:color w:val="000000"/>
+                <w:sz w:val="22"/>
+                <w:szCs w:val="22"/>
+              </w:rPr>
+              <w:t>ThermoFisher</w:t>
+            </w:r>
+            <w:proofErr w:type="spellEnd"/>
+            <w:r>
+              <w:rPr>
+                <w:rFonts w:ascii="Calibri" w:hAnsi="Calibri" w:cs="Calibri"/>
+                <w:color w:val="000000"/>
+                <w:sz w:val="22"/>
+                <w:szCs w:val="22"/>
+              </w:rPr>
+              <w:t xml:space="preserve"> Scientific</w:t>
+            </w:r>
+          </w:p>
+        </w:tc>
+        <w:tc>
+          <w:tcPr>
+            <w:tcW w:w="1800" w:type="dxa"/>
+            <w:tcBorders>
+              <w:top w:val="single" w:sz="8" w:space="0" w:color="000000"/>
+              <w:left w:val="single" w:sz="8" w:space="0" w:color="000000"/>
+              <w:bottom w:val="single" w:sz="8" w:space="0" w:color="000000"/>
+              <w:right w:val="single" w:sz="8" w:space="0" w:color="000000"/>
+            </w:tcBorders>
+            <w:tcMar>
+              <w:top w:w="100" w:type="dxa"/>
+              <w:left w:w="100" w:type="dxa"/>
+              <w:bottom w:w="100" w:type="dxa"/>
+              <w:right w:w="100" w:type="dxa"/>
+            </w:tcMar>
+          </w:tcPr>
+          <w:p>
+            <w:pPr>
+              <w:rPr>
+                <w:rFonts w:ascii="Calibri" w:hAnsi="Calibri" w:cs="Calibri"/>
+                <w:color w:val="000000"/>
+                <w:sz w:val="22"/>
+                <w:szCs w:val="22"/>
+                <w:lang w:bidi="ar-SA"/>
+              </w:rPr>
+            </w:pPr>
+            <w:r>
+              <w:rPr>
+                <w:rFonts w:ascii="Calibri" w:hAnsi="Calibri" w:cs="Calibri"/>
+                <w:color w:val="000000"/>
+                <w:sz w:val="22"/>
+                <w:szCs w:val="22"/>
+              </w:rPr>
+              <w:t>2139-RIPK</w:t>
+            </w:r>
+          </w:p>
+          <w:p>
+            <w:pPr>
+              <w:rPr>
+                <w:rFonts w:ascii="Arial" w:hAnsi="Arial" w:cs="Arial"/>
+                <w:color w:val="000000"/>
+                <w:sz w:val="21"/>
+                <w:szCs w:val="21"/>
+              </w:rPr>
+            </w:pPr>
+          </w:p>
+        </w:tc>
+        <w:tc>
+          <w:tcPr>
+            <w:tcW w:w="4584" w:type="dxa"/>
+            <w:tcBorders>
+              <w:top w:val="single" w:sz="8" w:space="0" w:color="000000"/>
+              <w:left w:val="single" w:sz="8" w:space="0" w:color="000000"/>
+              <w:bottom w:val="single" w:sz="8" w:space="0" w:color="000000"/>
+              <w:right w:val="single" w:sz="8" w:space="0" w:color="000000"/>
+            </w:tcBorders>
+            <w:tcMar>
+              <w:top w:w="100" w:type="dxa"/>
+              <w:left w:w="100" w:type="dxa"/>
+              <w:bottom w:w="100" w:type="dxa"/>
+              <w:right w:w="100" w:type="dxa"/>
+            </w:tcMar>
+          </w:tcPr>
+          <w:p>
+            <w:pPr>
+              <w:rPr>
+                <w:rFonts w:ascii="Calibri" w:hAnsi="Calibri" w:cs="Calibri"/>
+                <w:color w:val="000000"/>
+                <w:sz w:val="22"/>
+                <w:szCs w:val="22"/>
+                <w:lang w:bidi="ar-SA"/>
+              </w:rPr>
+            </w:pPr>
+            <w:r>
+              <w:rPr>
+                <w:rFonts w:ascii="Calibri" w:hAnsi="Calibri" w:cs="Calibri"/>
+                <w:color w:val="000000"/>
+                <w:sz w:val="22"/>
+                <w:szCs w:val="22"/>
+              </w:rPr>
+              <w:t>ART Barrier Reload Insert Pipette Tips</w:t>
+            </w:r>
+          </w:p>
+          <w:p>
+            <w:pPr>
+              <w:rPr>
+                <w:rFonts w:ascii="Arial" w:hAnsi="Arial" w:cs="Arial"/>
+                <w:color w:val="000000" w:themeColor="text1"/>
+                <w:sz w:val="21"/>
+                <w:szCs w:val="21"/>
+              </w:rPr>
+            </w:pPr>
           </w:p>
         </w:tc>
       </w:tr>

</xml_diff>